<commit_message>
anatamool + gotu kola
</commit_message>
<xml_diff>
--- a/Inkscape/ayurveda/Assets/Blogs/Blog-content.docx
+++ b/Inkscape/ayurveda/Assets/Blogs/Blog-content.docx
@@ -359,8 +359,19 @@
           <w:sz w:val="23"/>
           <w:szCs w:val="23"/>
         </w:rPr>
-        <w:t>atin ignis</w:t>
-      </w:r>
+        <w:t xml:space="preserve">atin </w:t>
+      </w:r>
+      <w:proofErr w:type="spellStart"/>
+      <w:r>
+        <w:rPr>
+          <w:rFonts w:ascii="Helvetica Neue" w:eastAsia="Times New Roman" w:hAnsi="Helvetica Neue" w:cs="Times New Roman"/>
+          <w:color w:val="000000"/>
+          <w:sz w:val="23"/>
+          <w:szCs w:val="23"/>
+        </w:rPr>
+        <w:t>ignis</w:t>
+      </w:r>
+      <w:proofErr w:type="spellEnd"/>
       <w:r>
         <w:rPr>
           <w:rFonts w:ascii="Helvetica Neue" w:eastAsia="Times New Roman" w:hAnsi="Helvetica Neue" w:cs="Times New Roman"/>
@@ -671,14 +682,25 @@
         </w:rPr>
         <w:t xml:space="preserve"> Our skin is naturally coated with a thin, slightly acidic film known as the acid mantle. It serves as a defense against bacteria that would otherwise be able to cross the skin’s barrier and enter our blood which is slightly higher pH (basic, as opposed to acidic). It is vital to maintain the acid mantle, however commercial soaps and cleansers wash away this film. So it is important to wash away the dead skin cells to help our skin replace it with new cells; it is equally important to keep the acid mantle intact. Our </w:t>
       </w:r>
-      <w:r>
-        <w:rPr>
-          <w:rFonts w:ascii="Helvetica Neue" w:eastAsia="Times New Roman" w:hAnsi="Helvetica Neue" w:cs="Times New Roman"/>
-          <w:color w:val="000000"/>
-          <w:sz w:val="23"/>
-          <w:szCs w:val="23"/>
-        </w:rPr>
-        <w:t xml:space="preserve">Tridoshic Herbal Pack has Moong Bean Powder as a primary ingredient. The amino acids contained within it serve to boost the functioning of the acid mantle while its </w:t>
+      <w:proofErr w:type="spellStart"/>
+      <w:r>
+        <w:rPr>
+          <w:rFonts w:ascii="Helvetica Neue" w:eastAsia="Times New Roman" w:hAnsi="Helvetica Neue" w:cs="Times New Roman"/>
+          <w:color w:val="000000"/>
+          <w:sz w:val="23"/>
+          <w:szCs w:val="23"/>
+        </w:rPr>
+        <w:t>Tridoshic</w:t>
+      </w:r>
+      <w:proofErr w:type="spellEnd"/>
+      <w:r>
+        <w:rPr>
+          <w:rFonts w:ascii="Helvetica Neue" w:eastAsia="Times New Roman" w:hAnsi="Helvetica Neue" w:cs="Times New Roman"/>
+          <w:color w:val="000000"/>
+          <w:sz w:val="23"/>
+          <w:szCs w:val="23"/>
+        </w:rPr>
+        <w:t xml:space="preserve"> Herbal Pack has Moong Bean Powder as a primary ingredient. The amino acids contained within it serve to boost the functioning of the acid mantle while its </w:t>
       </w:r>
       <w:r>
         <w:rPr>
@@ -731,7 +753,47 @@
           <w:sz w:val="23"/>
           <w:szCs w:val="23"/>
         </w:rPr>
-        <w:t>Help the skin regenerate by removing dead skin cells without damaging the precious acid mantle. Commercial soaps and cleansers use chemical agents that bind to water as well as oils. This helps in the removal of grease and other gunk. However the side effect is that it strips your skin of essential unctuousness and softness leaving your skin exposed. The acid mantle that is built up on your skin protects your body by preventing bacteria from entering your blood. This acid mantle relies on the oilyness that your skin naturally possesses. Our natural moong bean based cleanser will help gently exfoliate skin while keeping this acid mantle intact. The additional herbs provide the nutrition that is critical to stave of bacterial build up while at the same time promoting the growth of new skin cells. The amino acids naturally present in moong bean strengthen the natural defenses of your skin. If your skin tends to be dry, because it lacks unctuousness, try our oil cleanser. Gently pat a few drops of the oil onto the skin. Follow up with some slow and soft massaging. This will get the oil into the deepest pores of your skin removing dryness and reinforcing the defenses.  </w:t>
+        <w:t xml:space="preserve">Help the skin regenerate by removing dead skin cells without damaging the precious acid mantle. Commercial soaps and cleansers use chemical agents that bind to water as well as oils. This helps in the removal of grease and other gunk. </w:t>
+      </w:r>
+      <w:proofErr w:type="gramStart"/>
+      <w:r>
+        <w:rPr>
+          <w:rFonts w:ascii="Helvetica Neue" w:eastAsia="Times New Roman" w:hAnsi="Helvetica Neue" w:cs="Times New Roman"/>
+          <w:color w:val="000000"/>
+          <w:sz w:val="23"/>
+          <w:szCs w:val="23"/>
+        </w:rPr>
+        <w:t>However</w:t>
+      </w:r>
+      <w:proofErr w:type="gramEnd"/>
+      <w:r>
+        <w:rPr>
+          <w:rFonts w:ascii="Helvetica Neue" w:eastAsia="Times New Roman" w:hAnsi="Helvetica Neue" w:cs="Times New Roman"/>
+          <w:color w:val="000000"/>
+          <w:sz w:val="23"/>
+          <w:szCs w:val="23"/>
+        </w:rPr>
+        <w:t xml:space="preserve"> the side effect is that it strips your skin of essential unctuousness and softness leaving your skin exposed. The acid mantle that is built up on your skin protects your body by preventing bacteria from entering your blood. This acid mantle relies on the </w:t>
+      </w:r>
+      <w:proofErr w:type="spellStart"/>
+      <w:r>
+        <w:rPr>
+          <w:rFonts w:ascii="Helvetica Neue" w:eastAsia="Times New Roman" w:hAnsi="Helvetica Neue" w:cs="Times New Roman"/>
+          <w:color w:val="000000"/>
+          <w:sz w:val="23"/>
+          <w:szCs w:val="23"/>
+        </w:rPr>
+        <w:t>oilyness</w:t>
+      </w:r>
+      <w:proofErr w:type="spellEnd"/>
+      <w:r>
+        <w:rPr>
+          <w:rFonts w:ascii="Helvetica Neue" w:eastAsia="Times New Roman" w:hAnsi="Helvetica Neue" w:cs="Times New Roman"/>
+          <w:color w:val="000000"/>
+          <w:sz w:val="23"/>
+          <w:szCs w:val="23"/>
+        </w:rPr>
+        <w:t xml:space="preserve"> that your skin naturally possesses. Our natural moong bean based cleanser will help gently exfoliate skin while keeping this acid mantle intact. The additional herbs provide the nutrition that is critical to stave of bacterial build up while at the same time promoting the growth of new skin cells. The amino acids naturally present in moong bean strengthen the natural defenses of your skin. If your skin tends to be dry, because it lacks unctuousness, try our oil cleanser. Gently pat a few drops of the oil onto the skin. Follow up with some slow and soft massaging. This will get the oil into the deepest pores of your skin removing dryness and reinforcing the defenses.  </w:t>
       </w:r>
     </w:p>
     <w:p>
@@ -900,7 +962,87 @@
           <w:szCs w:val="23"/>
         </w:rPr>
         <w:lastRenderedPageBreak/>
-        <w:t>Your skin in its natural state will be warm to the touch and freckled, with some degree of reddishness. And yet, when Pitta is out of balance, the excess heat inside you could cause rashes, acne and redness. In order to remedy this, it is important to help the body vent the excess buildup of heat. Qualities of heaviness and astringency will help to balance this. Try our Pitta Face Oil. Our oil blend consists of Coconut Oil, Grapeseed Oil and Sunflower Oil. Coconut Oil is cooling and is very nourishing to inflamed skin. Herbs like Neem, Amalaki, Bhringraj and Guduchi provide a synergistic blend of the qualities of bitterness and astringence which are very soothing for Pitta. Essential oils of sandalwood and jasmine provide a sweet and cooling scent to pacify the burning </w:t>
+        <w:t xml:space="preserve">Your skin in its natural state will be warm to the touch and freckled, with some degree of reddishness. And yet, when Pitta is out of balance, the excess heat inside you could cause rashes, acne and redness. In order to remedy this, it is important to help the body vent the excess buildup of heat. Qualities of heaviness and astringency will help to balance this. Try our Pitta Face Oil. Our oil blend consists of Coconut Oil, Grapeseed Oil and Sunflower Oil. Coconut Oil is cooling and is very nourishing to inflamed skin. Herbs like Neem, </w:t>
+      </w:r>
+      <w:proofErr w:type="spellStart"/>
+      <w:r>
+        <w:rPr>
+          <w:rFonts w:ascii="Helvetica Neue" w:hAnsi="Helvetica Neue" w:cs="Times New Roman"/>
+          <w:color w:val="000000"/>
+          <w:sz w:val="23"/>
+          <w:szCs w:val="23"/>
+        </w:rPr>
+        <w:t>Amalaki</w:t>
+      </w:r>
+      <w:proofErr w:type="spellEnd"/>
+      <w:r>
+        <w:rPr>
+          <w:rFonts w:ascii="Helvetica Neue" w:hAnsi="Helvetica Neue" w:cs="Times New Roman"/>
+          <w:color w:val="000000"/>
+          <w:sz w:val="23"/>
+          <w:szCs w:val="23"/>
+        </w:rPr>
+        <w:t xml:space="preserve">, </w:t>
+      </w:r>
+      <w:proofErr w:type="spellStart"/>
+      <w:r>
+        <w:rPr>
+          <w:rFonts w:ascii="Helvetica Neue" w:hAnsi="Helvetica Neue" w:cs="Times New Roman"/>
+          <w:color w:val="000000"/>
+          <w:sz w:val="23"/>
+          <w:szCs w:val="23"/>
+        </w:rPr>
+        <w:t>Bhringraj</w:t>
+      </w:r>
+      <w:proofErr w:type="spellEnd"/>
+      <w:r>
+        <w:rPr>
+          <w:rFonts w:ascii="Helvetica Neue" w:hAnsi="Helvetica Neue" w:cs="Times New Roman"/>
+          <w:color w:val="000000"/>
+          <w:sz w:val="23"/>
+          <w:szCs w:val="23"/>
+        </w:rPr>
+        <w:t xml:space="preserve"> and </w:t>
+      </w:r>
+      <w:proofErr w:type="spellStart"/>
+      <w:r>
+        <w:rPr>
+          <w:rFonts w:ascii="Helvetica Neue" w:hAnsi="Helvetica Neue" w:cs="Times New Roman"/>
+          <w:color w:val="000000"/>
+          <w:sz w:val="23"/>
+          <w:szCs w:val="23"/>
+        </w:rPr>
+        <w:t>Guduchi</w:t>
+      </w:r>
+      <w:proofErr w:type="spellEnd"/>
+      <w:r>
+        <w:rPr>
+          <w:rFonts w:ascii="Helvetica Neue" w:hAnsi="Helvetica Neue" w:cs="Times New Roman"/>
+          <w:color w:val="000000"/>
+          <w:sz w:val="23"/>
+          <w:szCs w:val="23"/>
+        </w:rPr>
+        <w:t xml:space="preserve"> provide a synergistic blend of the qualities of bitterness and </w:t>
+      </w:r>
+      <w:proofErr w:type="spellStart"/>
+      <w:r>
+        <w:rPr>
+          <w:rFonts w:ascii="Helvetica Neue" w:hAnsi="Helvetica Neue" w:cs="Times New Roman"/>
+          <w:color w:val="000000"/>
+          <w:sz w:val="23"/>
+          <w:szCs w:val="23"/>
+        </w:rPr>
+        <w:t>astringence</w:t>
+      </w:r>
+      <w:proofErr w:type="spellEnd"/>
+      <w:r>
+        <w:rPr>
+          <w:rFonts w:ascii="Helvetica Neue" w:hAnsi="Helvetica Neue" w:cs="Times New Roman"/>
+          <w:color w:val="000000"/>
+          <w:sz w:val="23"/>
+          <w:szCs w:val="23"/>
+        </w:rPr>
+        <w:t xml:space="preserve"> which are very soothing for Pitta. Essential oils of sandalwood and jasmine provide a sweet and cooling scent to pacify the burning </w:t>
       </w:r>
       <w:r>
         <w:rPr>
@@ -935,7 +1077,21 @@
         <w:rPr>
           <w:b/>
         </w:rPr>
-        <w:t>What is vata skin type:</w:t>
+        <w:t xml:space="preserve">What is </w:t>
+      </w:r>
+      <w:proofErr w:type="spellStart"/>
+      <w:r>
+        <w:rPr>
+          <w:b/>
+        </w:rPr>
+        <w:t>vata</w:t>
+      </w:r>
+      <w:proofErr w:type="spellEnd"/>
+      <w:r>
+        <w:rPr>
+          <w:b/>
+        </w:rPr>
+        <w:t xml:space="preserve"> skin type:</w:t>
       </w:r>
       <w:r>
         <w:rPr>
@@ -966,6 +1122,7 @@
         </w:rPr>
         <w:t xml:space="preserve">What is </w:t>
       </w:r>
+      <w:proofErr w:type="spellStart"/>
       <w:r>
         <w:rPr>
           <w:rFonts w:ascii="Helvetica Neue" w:eastAsia="Times New Roman" w:hAnsi="Helvetica Neue" w:cs="Times New Roman"/>
@@ -976,6 +1133,7 @@
         </w:rPr>
         <w:t>Vata</w:t>
       </w:r>
+      <w:proofErr w:type="spellEnd"/>
       <w:r>
         <w:rPr>
           <w:rFonts w:ascii="Helvetica Neue" w:eastAsia="Times New Roman" w:hAnsi="Helvetica Neue" w:cs="Times New Roman"/>
@@ -992,26 +1150,38 @@
         <w:spacing w:after="240"/>
         <w:outlineLvl w:val="1"/>
       </w:pPr>
+      <w:proofErr w:type="spellStart"/>
       <w:r>
         <w:rPr>
           <w:i/>
         </w:rPr>
         <w:t>Vata</w:t>
       </w:r>
+      <w:proofErr w:type="spellEnd"/>
       <w:r>
         <w:t xml:space="preserve"> is the </w:t>
       </w:r>
+      <w:proofErr w:type="spellStart"/>
       <w:r>
         <w:rPr>
           <w:i/>
         </w:rPr>
         <w:t>Dosha</w:t>
       </w:r>
+      <w:proofErr w:type="spellEnd"/>
       <w:r>
         <w:t xml:space="preserve"> that governs movement. It is the combination of the elemental energies that make up Air and Space.</w:t>
       </w:r>
       <w:r>
-        <w:t xml:space="preserve"> Therefore, if you are Vata dominant, the qualities of Air and Space are pervasive. Physically, you will tend to be skinny and lanky and light like air, with prominent joints. Emotionally, you will be likely to feel anxious or worried, always in a state of movement, with your thoughts jumping from one to the other. You will tend to be a fast talker and thinker and very good at getting things done. But like the gusts of wind your energy will come in waves and you will tire easily. </w:t>
+        <w:t xml:space="preserve"> Therefore, if you are </w:t>
+      </w:r>
+      <w:proofErr w:type="spellStart"/>
+      <w:r>
+        <w:t>Vata</w:t>
+      </w:r>
+      <w:proofErr w:type="spellEnd"/>
+      <w:r>
+        <w:t xml:space="preserve"> dominant, the qualities of Air and Space are pervasive. Physically, you will tend to be skinny and lanky and light like air, with prominent joints. Emotionally, you will be likely to feel anxious or worried, always in a state of movement, with your thoughts jumping from one to the other. You will tend to be a fast talker and thinker and very good at getting things done. But like the gusts of wind your energy will come in waves and you will tire easily. </w:t>
       </w:r>
     </w:p>
     <w:p/>
@@ -1035,7 +1205,29 @@
           <w:color w:val="000000"/>
           <w:szCs w:val="36"/>
         </w:rPr>
-        <w:t>The Vata Skin</w:t>
+        <w:t xml:space="preserve">The </w:t>
+      </w:r>
+      <w:proofErr w:type="spellStart"/>
+      <w:r>
+        <w:rPr>
+          <w:rFonts w:ascii="Helvetica Neue" w:eastAsia="Times New Roman" w:hAnsi="Helvetica Neue" w:cs="Times New Roman"/>
+          <w:b/>
+          <w:bCs/>
+          <w:color w:val="000000"/>
+          <w:szCs w:val="36"/>
+        </w:rPr>
+        <w:t>Vata</w:t>
+      </w:r>
+      <w:proofErr w:type="spellEnd"/>
+      <w:r>
+        <w:rPr>
+          <w:rFonts w:ascii="Helvetica Neue" w:eastAsia="Times New Roman" w:hAnsi="Helvetica Neue" w:cs="Times New Roman"/>
+          <w:b/>
+          <w:bCs/>
+          <w:color w:val="000000"/>
+          <w:szCs w:val="36"/>
+        </w:rPr>
+        <w:t xml:space="preserve"> Skin</w:t>
       </w:r>
     </w:p>
     <w:p>
@@ -1053,17 +1245,59 @@
       <w:r>
         <w:t xml:space="preserve">When it comes to the skin, yours will be on the dryer side. Cool to the touch, easily dehydrated and vulnerable to wind and cold. To care for </w:t>
       </w:r>
+      <w:proofErr w:type="spellStart"/>
       <w:r>
         <w:rPr>
           <w:i/>
         </w:rPr>
         <w:t>Vata</w:t>
       </w:r>
-      <w:r>
-        <w:t xml:space="preserve"> skin, it is important to balance the elements of Air and Space with the elements of opposing qualities. Since air is light and dry, it is best to use elements that have qualities of being oily or heavy. Thus botanicals with the qualities of Kapha and Pitta nature would be ideal. Our Vata Face Oil contains a combination of oils derived from Grapeseed, Sesame, Almond and Rosehip. These are very nurturing and add the important unctuousness that your skin needs to remain pliant and well hydrated. These oils serve as carriers for all-important herbs like Shatavari and Anantamo</w:t>
-      </w:r>
-      <w:r>
-        <w:t>ol that are revered in Ayurveda. Along with this, the essential oils of Rose and Veriver add the sweet earthy quality that gently balances the light and dry nature of Vata while providing a soothing aroma to calm your hyperactive nerves.</w:t>
+      <w:proofErr w:type="spellEnd"/>
+      <w:r>
+        <w:t xml:space="preserve"> skin, it is important to balance the elements of Air and Space with the elements of opposing qualities. Since air is light and dry, it is best to use elements that have qualities of being oily or heavy. Thus botanicals with the qualities of Kapha and Pitta nature would be ideal. Our </w:t>
+      </w:r>
+      <w:proofErr w:type="spellStart"/>
+      <w:r>
+        <w:t>Vata</w:t>
+      </w:r>
+      <w:proofErr w:type="spellEnd"/>
+      <w:r>
+        <w:t xml:space="preserve"> Face Oil contains a combination of oils derived from Grapeseed, Sesame, Almond and Rosehip. These are very nurturing and add the important unctuousness that your skin needs to remain pliant and well hydrated. These oils serve as carriers for all-important herbs like </w:t>
+      </w:r>
+      <w:proofErr w:type="spellStart"/>
+      <w:r>
+        <w:t>Shatavari</w:t>
+      </w:r>
+      <w:proofErr w:type="spellEnd"/>
+      <w:r>
+        <w:t xml:space="preserve"> and </w:t>
+      </w:r>
+      <w:proofErr w:type="spellStart"/>
+      <w:r>
+        <w:t>Anantamo</w:t>
+      </w:r>
+      <w:r>
+        <w:t>ol</w:t>
+      </w:r>
+      <w:proofErr w:type="spellEnd"/>
+      <w:r>
+        <w:t xml:space="preserve"> that are revered in Ayurveda. Along with this, the essential oils of Rose and </w:t>
+      </w:r>
+      <w:proofErr w:type="spellStart"/>
+      <w:r>
+        <w:t>Veriver</w:t>
+      </w:r>
+      <w:proofErr w:type="spellEnd"/>
+      <w:r>
+        <w:t xml:space="preserve"> add the sweet earthy quality that gently balances the light and dry nature of </w:t>
+      </w:r>
+      <w:proofErr w:type="spellStart"/>
+      <w:r>
+        <w:t>Vata</w:t>
+      </w:r>
+      <w:proofErr w:type="spellEnd"/>
+      <w:r>
+        <w:t xml:space="preserve"> while providing a soothing aroma to calm your hyperactive nerves.</w:t>
       </w:r>
     </w:p>
     <w:p/>
@@ -1178,12 +1412,14 @@
       <w:r>
         <w:t xml:space="preserve">However, when the Kapha is out of balance, you will tend to accumulate a lot of </w:t>
       </w:r>
+      <w:proofErr w:type="spellStart"/>
       <w:r>
         <w:rPr>
           <w:i/>
         </w:rPr>
         <w:t>Ama</w:t>
       </w:r>
+      <w:proofErr w:type="spellEnd"/>
       <w:r>
         <w:t xml:space="preserve"> under your skin. Your skin will need external support for the processes of detoxification and exfoliation. Since Kapha has the qualities of heaviness and earthiness, to balance excess Kapha, you would do best to include activities that involve movement.</w:t>
       </w:r>
@@ -1241,10 +1477,50 @@
         <w:t>taking care of it</w:t>
       </w:r>
       <w:r>
-        <w:t xml:space="preserve"> involves creating movement of the toxins by external exfoliation and internally increasing circulation so that the blood can naturally detoxify. Our Kapha Face Oil contains oils derived from grapeseed, sunflower and safflower that nourish without being heavy. Along with this it contains the herbs Manjishta which is very good for cleaning the blood, Triphala – another highly revered detoxifying blend of “tri-phala” or three-fruits.</w:t>
-      </w:r>
-      <w:r>
-        <w:t xml:space="preserve"> It also includes Lodhra, Dashmool (or ten-roots) and saffron that add</w:t>
+        <w:t xml:space="preserve"> involves creating movement of the toxins by external exfoliation and internally increasing circulation so that the blood can naturally detoxify. Our Kapha Face Oil contains oils derived from grapeseed, sunflower and safflower that nourish without being heavy. Along with this it contains the herbs </w:t>
+      </w:r>
+      <w:proofErr w:type="spellStart"/>
+      <w:r>
+        <w:t>Manjishta</w:t>
+      </w:r>
+      <w:proofErr w:type="spellEnd"/>
+      <w:r>
+        <w:t xml:space="preserve"> which is very good for cleaning the blood, </w:t>
+      </w:r>
+      <w:proofErr w:type="spellStart"/>
+      <w:r>
+        <w:t>Triphala</w:t>
+      </w:r>
+      <w:proofErr w:type="spellEnd"/>
+      <w:r>
+        <w:t xml:space="preserve"> – another highly revered detoxifying blend of “tri-</w:t>
+      </w:r>
+      <w:proofErr w:type="spellStart"/>
+      <w:r>
+        <w:t>phala</w:t>
+      </w:r>
+      <w:proofErr w:type="spellEnd"/>
+      <w:r>
+        <w:t>” or three-fruits.</w:t>
+      </w:r>
+      <w:r>
+        <w:t xml:space="preserve"> It also includes </w:t>
+      </w:r>
+      <w:proofErr w:type="spellStart"/>
+      <w:r>
+        <w:t>Lodhra</w:t>
+      </w:r>
+      <w:proofErr w:type="spellEnd"/>
+      <w:r>
+        <w:t xml:space="preserve">, </w:t>
+      </w:r>
+      <w:proofErr w:type="spellStart"/>
+      <w:r>
+        <w:t>Dashmool</w:t>
+      </w:r>
+      <w:proofErr w:type="spellEnd"/>
+      <w:r>
+        <w:t xml:space="preserve"> (or ten-roots) and saffron that add</w:t>
       </w:r>
       <w:r>
         <w:t xml:space="preserve"> the qualities of heat and movement</w:t>
@@ -1267,7 +1543,35 @@
         <w:rPr>
           <w:b/>
         </w:rPr>
-        <w:t>What is yogic kumkum oil for? : or how to deal with skin discoloration</w:t>
+        <w:t xml:space="preserve">What is yogic </w:t>
+      </w:r>
+      <w:proofErr w:type="spellStart"/>
+      <w:r>
+        <w:rPr>
+          <w:b/>
+        </w:rPr>
+        <w:t>kumkum</w:t>
+      </w:r>
+      <w:proofErr w:type="spellEnd"/>
+      <w:r>
+        <w:rPr>
+          <w:b/>
+        </w:rPr>
+        <w:t xml:space="preserve"> oil for</w:t>
+      </w:r>
+      <w:proofErr w:type="gramStart"/>
+      <w:r>
+        <w:rPr>
+          <w:b/>
+        </w:rPr>
+        <w:t>? :</w:t>
+      </w:r>
+      <w:proofErr w:type="gramEnd"/>
+      <w:r>
+        <w:rPr>
+          <w:b/>
+        </w:rPr>
+        <w:t xml:space="preserve"> or how to deal with skin discoloration</w:t>
       </w:r>
     </w:p>
     <w:p>
@@ -1300,8 +1604,13 @@
       </w:r>
     </w:p>
     <w:p>
-      <w:r>
-        <w:t>Kumkum, or saffron, is the s</w:t>
+      <w:proofErr w:type="spellStart"/>
+      <w:r>
+        <w:t>Kumkum</w:t>
+      </w:r>
+      <w:proofErr w:type="spellEnd"/>
+      <w:r>
+        <w:t>, or saffron, is the s</w:t>
       </w:r>
       <w:r>
         <w:t xml:space="preserve">tigma of the saffron flower. It has been used in Ayurvedic treatments for several thousand years. Most people know it as an aromatic, golden yellow food ingredient that adds a touch of light sweetness to desserts, rice and other dishes. But saffron has qualities that make it excellent for use on skin. </w:t>
@@ -1312,7 +1621,23 @@
         <w:t xml:space="preserve">The skin often acquires a dark discoloration or spots after being exposed to sunlight or chemicals. Saffron contains nutrients and compounds that have brightening and lightening effects on pigmented skin. </w:t>
       </w:r>
       <w:r>
-        <w:t>Saffron also attaches to free radicals, neutralizing them while promoting blood circulation which helps carry away toxins and by-products of skin healing. Crocin, which is a lead constituent in saffron (Crocus Sativus) has been researched and found to be a promotor of cell apoptosis and DNA repair. Which only means great things for your skin!</w:t>
+        <w:t xml:space="preserve">Saffron also attaches to free radicals, neutralizing them while promoting blood circulation which helps carry away toxins and by-products of skin healing. </w:t>
+      </w:r>
+      <w:proofErr w:type="spellStart"/>
+      <w:r>
+        <w:t>Crocin</w:t>
+      </w:r>
+      <w:proofErr w:type="spellEnd"/>
+      <w:r>
+        <w:t xml:space="preserve">, which is a lead constituent in saffron (Crocus </w:t>
+      </w:r>
+      <w:proofErr w:type="spellStart"/>
+      <w:r>
+        <w:t>Sativus</w:t>
+      </w:r>
+      <w:proofErr w:type="spellEnd"/>
+      <w:r>
+        <w:t>) has been researched and found to be a promotor of cell apoptosis and DNA repair. Which only means great things for your skin!</w:t>
       </w:r>
     </w:p>
     <w:p>
@@ -1341,12 +1666,42 @@
           <w:color w:val="000000"/>
           <w:szCs w:val="36"/>
         </w:rPr>
-        <w:t>Yogic Kumkum Oil</w:t>
-      </w:r>
-    </w:p>
-    <w:p>
-      <w:r>
-        <w:t>Our Yogic Kumkum Oil is based on an ancient recipe that was used to</w:t>
+        <w:t xml:space="preserve">Yogic </w:t>
+      </w:r>
+      <w:proofErr w:type="spellStart"/>
+      <w:r>
+        <w:rPr>
+          <w:rFonts w:ascii="Helvetica Neue" w:eastAsia="Times New Roman" w:hAnsi="Helvetica Neue" w:cs="Times New Roman"/>
+          <w:b/>
+          <w:bCs/>
+          <w:color w:val="000000"/>
+          <w:szCs w:val="36"/>
+        </w:rPr>
+        <w:t>Kumkum</w:t>
+      </w:r>
+      <w:proofErr w:type="spellEnd"/>
+      <w:r>
+        <w:rPr>
+          <w:rFonts w:ascii="Helvetica Neue" w:eastAsia="Times New Roman" w:hAnsi="Helvetica Neue" w:cs="Times New Roman"/>
+          <w:b/>
+          <w:bCs/>
+          <w:color w:val="000000"/>
+          <w:szCs w:val="36"/>
+        </w:rPr>
+        <w:t xml:space="preserve"> Oil</w:t>
+      </w:r>
+    </w:p>
+    <w:p>
+      <w:r>
+        <w:t xml:space="preserve">Our Yogic </w:t>
+      </w:r>
+      <w:proofErr w:type="spellStart"/>
+      <w:r>
+        <w:t>Kumkum</w:t>
+      </w:r>
+      <w:proofErr w:type="spellEnd"/>
+      <w:r>
+        <w:t xml:space="preserve"> Oil is based on an ancient recipe that was used to</w:t>
       </w:r>
       <w:r>
         <w:t xml:space="preserve"> treat</w:t>
@@ -1364,7 +1719,31 @@
         <w:t>. Along with this the oil contains a blend of herbs that are highly effective for</w:t>
       </w:r>
       <w:r>
-        <w:t xml:space="preserve"> skin repair and detoxification. Manjistha, or Rubia Cordifolia, is so named after its heart shaped leaves. It is very good for blood detoxification and circulation. Papaya provides enzymes that help exfoliate the </w:t>
+        <w:t xml:space="preserve"> skin repair and detoxification. </w:t>
+      </w:r>
+      <w:proofErr w:type="spellStart"/>
+      <w:r>
+        <w:t>Manjistha</w:t>
+      </w:r>
+      <w:proofErr w:type="spellEnd"/>
+      <w:r>
+        <w:t xml:space="preserve">, or </w:t>
+      </w:r>
+      <w:proofErr w:type="spellStart"/>
+      <w:r>
+        <w:t>Rubia</w:t>
+      </w:r>
+      <w:proofErr w:type="spellEnd"/>
+      <w:r>
+        <w:t xml:space="preserve"> </w:t>
+      </w:r>
+      <w:proofErr w:type="spellStart"/>
+      <w:r>
+        <w:t>Cordifolia</w:t>
+      </w:r>
+      <w:proofErr w:type="spellEnd"/>
+      <w:r>
+        <w:t xml:space="preserve">, is so named after its heart shaped leaves. It is very good for blood detoxification and circulation. Papaya provides enzymes that help exfoliate the </w:t>
       </w:r>
       <w:r>
         <w:t xml:space="preserve">skin while turmeric helps guard against bacterial growth while providing antioxidant and </w:t>
@@ -1449,11 +1828,38 @@
     <w:p/>
     <w:p/>
     <w:p>
-      <w:r>
-        <w:t xml:space="preserve">Anantamool and </w:t>
-      </w:r>
-      <w:r>
-        <w:t>Shatavari, a bitter-sweet healing combo:</w:t>
+      <w:pPr>
+        <w:rPr>
+          <w:b/>
+        </w:rPr>
+      </w:pPr>
+      <w:proofErr w:type="spellStart"/>
+      <w:r>
+        <w:rPr>
+          <w:b/>
+        </w:rPr>
+        <w:t>Anantamool</w:t>
+      </w:r>
+      <w:proofErr w:type="spellEnd"/>
+      <w:r>
+        <w:rPr>
+          <w:b/>
+        </w:rPr>
+        <w:t xml:space="preserve"> and </w:t>
+      </w:r>
+      <w:proofErr w:type="spellStart"/>
+      <w:r>
+        <w:rPr>
+          <w:b/>
+        </w:rPr>
+        <w:t>Shatavari</w:t>
+      </w:r>
+      <w:proofErr w:type="spellEnd"/>
+      <w:r>
+        <w:rPr>
+          <w:b/>
+        </w:rPr>
+        <w:t>, a bitter-sweet healing combo:</w:t>
       </w:r>
     </w:p>
     <w:p>
@@ -1465,11 +1871,53 @@
       </w:r>
     </w:p>
     <w:p>
-      <w:r>
-        <w:t xml:space="preserve">Anantamool or Hemidesmus Indicus is a root which has sweet and cooling properites in the Ayurvedic terminology. This translates to enhanced ability to carry toxins out of the blood thus cooling it. It contains several pharmacologically active compounds. </w:t>
-      </w:r>
-      <w:r>
-        <w:t xml:space="preserve">Lupeol </w:t>
+      <w:proofErr w:type="spellStart"/>
+      <w:r>
+        <w:t>Anantamool</w:t>
+      </w:r>
+      <w:proofErr w:type="spellEnd"/>
+      <w:r>
+        <w:t xml:space="preserve"> or </w:t>
+      </w:r>
+      <w:proofErr w:type="spellStart"/>
+      <w:r>
+        <w:t>Hemidesmus</w:t>
+      </w:r>
+      <w:proofErr w:type="spellEnd"/>
+      <w:r>
+        <w:t xml:space="preserve"> </w:t>
+      </w:r>
+      <w:proofErr w:type="spellStart"/>
+      <w:r>
+        <w:t>Indicus</w:t>
+      </w:r>
+      <w:proofErr w:type="spellEnd"/>
+      <w:r>
+        <w:t xml:space="preserve"> is a root which has sweet and cooling </w:t>
+      </w:r>
+      <w:proofErr w:type="spellStart"/>
+      <w:r>
+        <w:t>properites</w:t>
+      </w:r>
+      <w:proofErr w:type="spellEnd"/>
+      <w:r>
+        <w:t xml:space="preserve"> in the </w:t>
+      </w:r>
+      <w:proofErr w:type="spellStart"/>
+      <w:r>
+        <w:t>Ayurvedic</w:t>
+      </w:r>
+      <w:proofErr w:type="spellEnd"/>
+      <w:r>
+        <w:t xml:space="preserve"> terminology. This translates to enhanced ability to carry toxins out of the blood thus cooling it. It contains several pharmacologically active compounds. </w:t>
+      </w:r>
+      <w:proofErr w:type="spellStart"/>
+      <w:r>
+        <w:t>Lupeol</w:t>
+      </w:r>
+      <w:proofErr w:type="spellEnd"/>
+      <w:r>
+        <w:t xml:space="preserve"> </w:t>
       </w:r>
       <w:r>
         <w:t xml:space="preserve"> for example </w:t>
@@ -1486,30 +1934,119 @@
         </w:r>
       </w:hyperlink>
       <w:r>
-        <w:t>, antimicrobial, antiinflammatory, antitumor and </w:t>
-      </w:r>
-      <w:hyperlink r:id="rId6" w:tooltip="Chemopreventive" w:history="1">
-        <w:r>
-          <w:rPr>
-            <w:rStyle w:val="Hyperlink"/>
-          </w:rPr>
-          <w:t>chemopreventive</w:t>
-        </w:r>
-      </w:hyperlink>
+        <w:t xml:space="preserve">, antimicrobial, </w:t>
+      </w:r>
+      <w:proofErr w:type="spellStart"/>
+      <w:r>
+        <w:t>antiinflammatory</w:t>
+      </w:r>
+      <w:proofErr w:type="spellEnd"/>
+      <w:r>
+        <w:t>, antitumor and </w:t>
+      </w:r>
+      <w:proofErr w:type="spellStart"/>
+      <w:r>
+        <w:fldChar w:fldCharType="begin"/>
+      </w:r>
+      <w:r>
+        <w:instrText xml:space="preserve"> HYPERLINK "https://en.wikipedia.org/wiki/Chemopreventive" \o "Chemopreventive" </w:instrText>
+      </w:r>
+      <w:r>
+        <w:fldChar w:fldCharType="separate"/>
+      </w:r>
+      <w:r>
+        <w:rPr>
+          <w:rStyle w:val="Hyperlink"/>
+        </w:rPr>
+        <w:t>chemopreventive</w:t>
+      </w:r>
+      <w:proofErr w:type="spellEnd"/>
+      <w:r>
+        <w:fldChar w:fldCharType="end"/>
+      </w:r>
       <w:r>
         <w:t> properties</w:t>
       </w:r>
       <w:r>
-        <w:t xml:space="preserve">. This only means good things for skin health. Along with this it contains a host of tannisn and flavonoids that offer fantastic antioxidant benefits. Research continues to confirm ancient Arurvedic concepts for Anantamool. </w:t>
+        <w:t xml:space="preserve">. This only means good things for skin health. Along with this it contains a host of </w:t>
+      </w:r>
+      <w:proofErr w:type="spellStart"/>
+      <w:r>
+        <w:t>tannisn</w:t>
+      </w:r>
+      <w:proofErr w:type="spellEnd"/>
+      <w:r>
+        <w:t xml:space="preserve"> and flavonoids that offer fantastic antioxidant benefits. Research continues to confirm ancient </w:t>
+      </w:r>
+      <w:proofErr w:type="spellStart"/>
+      <w:r>
+        <w:t>Arurvedic</w:t>
+      </w:r>
+      <w:proofErr w:type="spellEnd"/>
+      <w:r>
+        <w:t xml:space="preserve"> concepts for </w:t>
+      </w:r>
+      <w:proofErr w:type="spellStart"/>
+      <w:r>
+        <w:t>Anantamool</w:t>
+      </w:r>
+      <w:proofErr w:type="spellEnd"/>
+      <w:r>
+        <w:t xml:space="preserve">. </w:t>
       </w:r>
     </w:p>
     <w:p/>
     <w:p>
-      <w:r>
-        <w:t xml:space="preserve">Shatavari is a species of Asparagus that </w:t>
-      </w:r>
-      <w:r>
-        <w:t xml:space="preserve">grows primarily in the Himalayas in India as well as some parts of Australia and Africa. When consumed it provides a host of benefits, especially to women. Shatavari in Sanskrit means “hundred” and “under ground” referring to its bunched up roots It also cleverly translates to “who posseses a hundred husbands”. This name arose because of its ablity to enhance sexual function in women (as well as men). It enhances lactation, </w:t>
+      <w:proofErr w:type="spellStart"/>
+      <w:r>
+        <w:t>Shatavari</w:t>
+      </w:r>
+      <w:proofErr w:type="spellEnd"/>
+      <w:r>
+        <w:t xml:space="preserve"> is a species of Asparagus that </w:t>
+      </w:r>
+      <w:r>
+        <w:t xml:space="preserve">grows primarily in the Himalayas in India as well as some parts of Australia and Africa. When consumed it provides a host of benefits, especially to women. </w:t>
+      </w:r>
+      <w:proofErr w:type="spellStart"/>
+      <w:r>
+        <w:t>Shatavari</w:t>
+      </w:r>
+      <w:proofErr w:type="spellEnd"/>
+      <w:r>
+        <w:t xml:space="preserve"> in Sanskrit means “hundred” and “</w:t>
+      </w:r>
+      <w:proofErr w:type="spellStart"/>
+      <w:r>
+        <w:t>under ground</w:t>
+      </w:r>
+      <w:proofErr w:type="spellEnd"/>
+      <w:r>
+        <w:t xml:space="preserve">” referring to its </w:t>
+      </w:r>
+      <w:proofErr w:type="gramStart"/>
+      <w:r>
+        <w:t>bunched up</w:t>
+      </w:r>
+      <w:proofErr w:type="gramEnd"/>
+      <w:r>
+        <w:t xml:space="preserve"> roots It also cleverly translates to “who </w:t>
+      </w:r>
+      <w:proofErr w:type="spellStart"/>
+      <w:r>
+        <w:t>posseses</w:t>
+      </w:r>
+      <w:proofErr w:type="spellEnd"/>
+      <w:r>
+        <w:t xml:space="preserve"> a hundred husbands”. This name arose because of its </w:t>
+      </w:r>
+      <w:proofErr w:type="spellStart"/>
+      <w:r>
+        <w:t>ablity</w:t>
+      </w:r>
+      <w:proofErr w:type="spellEnd"/>
+      <w:r>
+        <w:t xml:space="preserve"> to enhance sexual function in women (as well as men). It enhances lactation, </w:t>
       </w:r>
       <w:r>
         <w:rPr>
@@ -1526,15 +2063,39 @@
         <w:t xml:space="preserve">. </w:t>
       </w:r>
       <w:r>
-        <w:t xml:space="preserve">Beyond these abilities, Shatavari also has antiulcer activity. It does this by strengthening the very cells that line the </w:t>
-      </w:r>
-      <w:r>
-        <w:t>intestines. It gets to the root of the problem. Pun intended. On the skin this translates to providing support for the skin cells while at the same time being a significant antibacterial. It is also a powerful antioxidant protecting your skin from free radical damage by inhibiting protein oxidation. Add to this anti-inflammatory properties and Shatavari is a herb that does wonders for the skin.</w:t>
+        <w:t xml:space="preserve">Beyond these abilities, </w:t>
+      </w:r>
+      <w:proofErr w:type="spellStart"/>
+      <w:r>
+        <w:t>Shatavari</w:t>
+      </w:r>
+      <w:proofErr w:type="spellEnd"/>
+      <w:r>
+        <w:t xml:space="preserve"> also has antiulcer activity. It does this by strengthening the very cells that line the </w:t>
+      </w:r>
+      <w:r>
+        <w:t xml:space="preserve">intestines. It gets to the root of the problem. Pun intended. On the skin this translates to providing support for the skin cells while at the same time being a significant antibacterial. It is also a powerful antioxidant protecting your skin from free radical damage by inhibiting protein oxidation. Add to </w:t>
+      </w:r>
+      <w:proofErr w:type="gramStart"/>
+      <w:r>
+        <w:t>this anti-inflammatory properties</w:t>
+      </w:r>
+      <w:proofErr w:type="gramEnd"/>
+      <w:r>
+        <w:t xml:space="preserve"> and </w:t>
+      </w:r>
+      <w:proofErr w:type="spellStart"/>
+      <w:r>
+        <w:t>Shatavari</w:t>
+      </w:r>
+      <w:proofErr w:type="spellEnd"/>
+      <w:r>
+        <w:t xml:space="preserve"> is a herb that does wonders for the skin.</w:t>
       </w:r>
     </w:p>
     <w:p/>
     <w:p>
-      <w:hyperlink r:id="rId7" w:history="1">
+      <w:hyperlink r:id="rId6" w:history="1">
         <w:r>
           <w:rPr>
             <w:rStyle w:val="Hyperlink"/>
@@ -1546,14 +2107,204 @@
     <w:p/>
     <w:p>
       <w:r>
-        <w:t>We have added these powerful root’s extract to our Vata Face Oil. It is a specialy formulated blend for fighting aging or dry skin.</w:t>
+        <w:t xml:space="preserve">We have added these powerful root’s extract to our </w:t>
+      </w:r>
+      <w:proofErr w:type="spellStart"/>
+      <w:r>
+        <w:t>Vata</w:t>
+      </w:r>
+      <w:proofErr w:type="spellEnd"/>
+      <w:r>
+        <w:t xml:space="preserve"> Face Oil. It is a </w:t>
+      </w:r>
+      <w:proofErr w:type="spellStart"/>
+      <w:r>
+        <w:t>specialy</w:t>
+      </w:r>
+      <w:proofErr w:type="spellEnd"/>
+      <w:r>
+        <w:t xml:space="preserve"> formulated blend for fighting aging or dry skin.</w:t>
       </w:r>
     </w:p>
     <w:p/>
-    <w:p>
+    <w:p/>
+    <w:p/>
+    <w:p>
+      <w:pPr>
+        <w:rPr>
+          <w:b/>
+        </w:rPr>
+      </w:pPr>
+      <w:proofErr w:type="spellStart"/>
+      <w:r>
+        <w:rPr>
+          <w:b/>
+        </w:rPr>
+        <w:t>Gotu</w:t>
+      </w:r>
+      <w:proofErr w:type="spellEnd"/>
+      <w:r>
+        <w:rPr>
+          <w:b/>
+        </w:rPr>
+        <w:t xml:space="preserve"> Kola</w:t>
+      </w:r>
+    </w:p>
+    <w:p>
+      <w:r>
+        <w:t xml:space="preserve">Known in the west as </w:t>
+      </w:r>
+      <w:proofErr w:type="spellStart"/>
+      <w:r>
+        <w:t>Centella</w:t>
+      </w:r>
+      <w:proofErr w:type="spellEnd"/>
+      <w:r>
+        <w:t xml:space="preserve"> </w:t>
+      </w:r>
+      <w:proofErr w:type="spellStart"/>
+      <w:r>
+        <w:t>Asiatica</w:t>
+      </w:r>
+      <w:proofErr w:type="spellEnd"/>
+      <w:r>
+        <w:t xml:space="preserve">, this herb is native to the wetlands of Asia. It also can be found in Southeastern US in swampy regions. Also knows as pennywort, it is used in southeast Asian cuisine in salads and is also in a popular drink called Bai </w:t>
+      </w:r>
+      <w:proofErr w:type="spellStart"/>
+      <w:r>
+        <w:t>bua</w:t>
+      </w:r>
+      <w:proofErr w:type="spellEnd"/>
+      <w:r>
+        <w:t xml:space="preserve"> </w:t>
+      </w:r>
+      <w:proofErr w:type="spellStart"/>
+      <w:r>
+        <w:t>bok</w:t>
+      </w:r>
+      <w:proofErr w:type="spellEnd"/>
+      <w:r>
+        <w:t xml:space="preserve"> in Thailand. However, its </w:t>
+      </w:r>
+      <w:proofErr w:type="spellStart"/>
+      <w:r>
+        <w:t>beneftis</w:t>
+      </w:r>
+      <w:proofErr w:type="spellEnd"/>
+      <w:r>
+        <w:t xml:space="preserve"> go far beyond mere flavoring or taste! It is capable of influencing human health ranging from healing of minor wounds to improving cognitive function. It is </w:t>
+      </w:r>
+      <w:proofErr w:type="spellStart"/>
+      <w:proofErr w:type="gramStart"/>
+      <w:r>
+        <w:t>know</w:t>
+      </w:r>
+      <w:proofErr w:type="spellEnd"/>
+      <w:proofErr w:type="gramEnd"/>
+      <w:r>
+        <w:t xml:space="preserve"> in both ancient Indian and Chinese medicine as a herb for longevity. It improves blood flow and quality to the brain </w:t>
+      </w:r>
+      <w:proofErr w:type="gramStart"/>
+      <w:r>
+        <w:t>an</w:t>
+      </w:r>
+      <w:proofErr w:type="gramEnd"/>
+      <w:r>
+        <w:t xml:space="preserve"> through this action can promote improved memory and enhanced neural function. </w:t>
+      </w:r>
+      <w:r>
+        <w:br/>
+        <w:t xml:space="preserve">It helps cure bacterial and viral infections. This herb as a part of its </w:t>
+      </w:r>
+      <w:proofErr w:type="spellStart"/>
+      <w:r>
+        <w:t>self-defence</w:t>
+      </w:r>
+      <w:proofErr w:type="spellEnd"/>
+      <w:r>
+        <w:t xml:space="preserve"> mechanism accumulates large quantities of a chemi</w:t>
+      </w:r>
       <w:bookmarkStart w:id="0" w:name="_GoBack"/>
       <w:bookmarkEnd w:id="0"/>
-    </w:p>
+      <w:r>
+        <w:t xml:space="preserve">cal known as triterpenoid </w:t>
+      </w:r>
+      <w:proofErr w:type="spellStart"/>
+      <w:r>
+        <w:t>saponins</w:t>
+      </w:r>
+      <w:proofErr w:type="spellEnd"/>
+      <w:r>
+        <w:t xml:space="preserve">. </w:t>
+      </w:r>
+      <w:r>
+        <w:t xml:space="preserve">The primary purpose of these chemicals is to protect the plant against pathogens. Using the extracts of this plant on the skin gives us the same benefit. It protects are skin from harmful bacteria thus providing a healthy environment for the skin to flourish. </w:t>
+      </w:r>
+    </w:p>
+    <w:p>
+      <w:hyperlink r:id="rId7" w:history="1">
+        <w:r>
+          <w:rPr>
+            <w:rStyle w:val="Hyperlink"/>
+          </w:rPr>
+          <w:t>https://www.ncbi.nlm.nih.gov/pubmed/19924039</w:t>
+        </w:r>
+      </w:hyperlink>
+    </w:p>
+    <w:p>
+      <w:r>
+        <w:br/>
+        <w:t xml:space="preserve">It can help heal wounds. This plant can signal the body to synthesize more collagen at wound sites and </w:t>
+      </w:r>
+      <w:proofErr w:type="spellStart"/>
+      <w:r>
+        <w:t>therby</w:t>
+      </w:r>
+      <w:proofErr w:type="spellEnd"/>
+      <w:r>
+        <w:t xml:space="preserve"> improves the tensile strength of the skin. It also has an effect on keratinization which increases skin thickness at sites of damage. At the same time, it acts as an anti-inflammatory agent making sure the skin can heal evenly and leave no marks. </w:t>
+      </w:r>
+    </w:p>
+    <w:p>
+      <w:r>
+        <w:br/>
+        <w:t xml:space="preserve">It is also a great antioxidant. The chemicals inside the extracts of </w:t>
+      </w:r>
+      <w:proofErr w:type="spellStart"/>
+      <w:r>
+        <w:t>Gotu</w:t>
+      </w:r>
+      <w:proofErr w:type="spellEnd"/>
+      <w:r>
+        <w:t xml:space="preserve"> Kola can soak up free radicals preventing them from creating more damage to skin and even the DNA. This ensures that the skin is left scar free and remains healthy while replenishing the skin tissue.</w:t>
+      </w:r>
+    </w:p>
+    <w:p/>
+    <w:p>
+      <w:hyperlink r:id="rId8" w:history="1">
+        <w:r>
+          <w:rPr>
+            <w:rStyle w:val="Hyperlink"/>
+          </w:rPr>
+          <w:t>https://www.ncbi.nlm.nih.gov/pmc/articles/PMC3116297/</w:t>
+        </w:r>
+      </w:hyperlink>
+    </w:p>
+    <w:p/>
+    <w:p/>
+    <w:p>
+      <w:hyperlink r:id="rId9" w:history="1">
+        <w:r>
+          <w:rPr>
+            <w:rStyle w:val="Hyperlink"/>
+          </w:rPr>
+          <w:t>https://www.ncbi.nlm.nih.gov/pubmed/10189951</w:t>
+        </w:r>
+      </w:hyperlink>
+    </w:p>
+    <w:p/>
+    <w:p/>
+    <w:p/>
     <w:p/>
     <w:sectPr>
       <w:pgSz w:w="12240" w:h="15840"/>

</xml_diff>